<commit_message>
Changement Rapport intermediaire.doc les diagrammes et Planification.xls sont mis en annexes. C'est plus facile s'il y a des modifications ensuite
</commit_message>
<xml_diff>
--- a/Documentation/Use Case textuel.docx
+++ b/Documentation/Use Case textuel.docx
@@ -7,16 +7,14 @@
         <w:pStyle w:val="Titre1"/>
         <w:jc w:val="center"/>
         <w:rPr>
-          <w:u w:val="single"/>
-          <w:lang w:val="fr-FR"/>
-        </w:rPr>
-      </w:pPr>
-      <w:r>
-        <w:rPr>
-          <w:u w:val="single"/>
-          <w:lang w:val="fr-FR"/>
-        </w:rPr>
-        <w:t>Use Case textuel</w:t>
+          <w:lang w:val="fr-FR"/>
+        </w:rPr>
+      </w:pPr>
+      <w:r>
+        <w:rPr>
+          <w:lang w:val="fr-FR"/>
+        </w:rPr>
+        <w:t>Scénarios</w:t>
       </w:r>
     </w:p>
     <w:p>
@@ -52,28 +50,159 @@
         <w:rPr>
           <w:b/>
         </w:rPr>
-        <w:t>Scé</w:t>
-      </w:r>
-      <w:r>
+        <w:t>Scénario principal</w:t>
+      </w:r>
+    </w:p>
+    <w:p>
+      <w:pPr>
+        <w:pStyle w:val="Paragraphedeliste"/>
+        <w:numPr>
+          <w:ilvl w:val="0"/>
+          <w:numId w:val="2"/>
+        </w:numPr>
+        <w:rPr>
+          <w:lang w:val="fr-FR"/>
+        </w:rPr>
+      </w:pPr>
+      <w:r>
+        <w:rPr>
+          <w:lang w:val="fr-FR"/>
+        </w:rPr>
+        <w:t xml:space="preserve">Le </w:t>
+      </w:r>
+      <w:r>
+        <w:rPr>
+          <w:lang w:val="fr-FR"/>
+        </w:rPr>
+        <w:t>joueur</w:t>
+      </w:r>
+      <w:r>
+        <w:rPr>
+          <w:lang w:val="fr-FR"/>
+        </w:rPr>
+        <w:t xml:space="preserve"> </w:t>
+      </w:r>
+      <w:r>
+        <w:rPr>
+          <w:lang w:val="fr-FR"/>
+        </w:rPr>
+        <w:t>choisit</w:t>
+      </w:r>
+      <w:r>
+        <w:rPr>
+          <w:lang w:val="fr-FR"/>
+        </w:rPr>
+        <w:t xml:space="preserve"> de créer une</w:t>
+      </w:r>
+      <w:r>
+        <w:rPr>
+          <w:lang w:val="fr-FR"/>
+        </w:rPr>
+        <w:t xml:space="preserve"> nouvelle partie</w:t>
+      </w:r>
+    </w:p>
+    <w:p>
+      <w:pPr>
+        <w:pStyle w:val="Paragraphedeliste"/>
+        <w:numPr>
+          <w:ilvl w:val="0"/>
+          <w:numId w:val="2"/>
+        </w:numPr>
+        <w:rPr>
+          <w:lang w:val="fr-FR"/>
+        </w:rPr>
+      </w:pPr>
+      <w:r>
+        <w:rPr>
+          <w:lang w:val="fr-FR"/>
+        </w:rPr>
+        <w:t>Le client s’authentifie. Il doit être connecté</w:t>
+      </w:r>
+    </w:p>
+    <w:p>
+      <w:pPr>
+        <w:pStyle w:val="Paragraphedeliste"/>
+        <w:numPr>
+          <w:ilvl w:val="0"/>
+          <w:numId w:val="2"/>
+        </w:numPr>
+        <w:rPr>
+          <w:lang w:val="fr-FR"/>
+        </w:rPr>
+      </w:pPr>
+      <w:r>
+        <w:rPr>
+          <w:lang w:val="fr-FR"/>
+        </w:rPr>
+        <w:t xml:space="preserve">Le </w:t>
+      </w:r>
+      <w:r>
+        <w:rPr>
+          <w:lang w:val="fr-FR"/>
+        </w:rPr>
+        <w:t>joueur</w:t>
+      </w:r>
+      <w:r>
+        <w:rPr>
+          <w:lang w:val="fr-FR"/>
+        </w:rPr>
+        <w:t xml:space="preserve"> doit décider si créer une partie « Tous vs Tous » ou « Par </w:t>
+      </w:r>
+      <w:r>
+        <w:rPr>
+          <w:lang w:val="fr-FR"/>
+        </w:rPr>
+        <w:t>équipe</w:t>
+      </w:r>
+      <w:r>
+        <w:rPr>
+          <w:lang w:val="fr-FR"/>
+        </w:rPr>
+        <w:t> »</w:t>
+      </w:r>
+    </w:p>
+    <w:p>
+      <w:pPr>
+        <w:rPr>
+          <w:u w:val="single"/>
+          <w:lang w:val="fr-FR"/>
+        </w:rPr>
+      </w:pPr>
+      <w:r>
+        <w:rPr>
+          <w:u w:val="single"/>
+          <w:lang w:val="fr-FR"/>
+        </w:rPr>
+        <w:t>Créer une partie « Tous vs Tous »</w:t>
+      </w:r>
+      <w:r>
+        <w:rPr>
+          <w:u w:val="single"/>
+          <w:lang w:val="fr-FR"/>
+        </w:rPr>
+        <w:t xml:space="preserve">  </w:t>
+      </w:r>
+    </w:p>
+    <w:p>
+      <w:pPr>
         <w:rPr>
           <w:b/>
-        </w:rPr>
-        <w:t xml:space="preserve">nario </w:t>
-      </w:r>
+          <w:lang w:val="fr-FR"/>
+        </w:rPr>
+      </w:pPr>
       <w:r>
         <w:rPr>
           <w:b/>
-          <w:lang w:val="fr-FR"/>
-        </w:rPr>
-        <w:t>Principal:</w:t>
-      </w:r>
-    </w:p>
-    <w:p>
-      <w:pPr>
-        <w:pStyle w:val="Paragraphedeliste"/>
-        <w:numPr>
-          <w:ilvl w:val="0"/>
-          <w:numId w:val="2"/>
+        </w:rPr>
+        <w:t>Scénario principal</w:t>
+      </w:r>
+    </w:p>
+    <w:p>
+      <w:pPr>
+        <w:pStyle w:val="Paragraphedeliste"/>
+        <w:numPr>
+          <w:ilvl w:val="0"/>
+          <w:numId w:val="3"/>
         </w:numPr>
         <w:rPr>
           <w:lang w:val="fr-FR"/>
@@ -95,51 +224,130 @@
         <w:rPr>
           <w:lang w:val="fr-FR"/>
         </w:rPr>
+        <w:t xml:space="preserve"> a choisit de créer une partie « Tous vs Tous »</w:t>
+      </w:r>
+    </w:p>
+    <w:p>
+      <w:pPr>
+        <w:pStyle w:val="Paragraphedeliste"/>
+        <w:numPr>
+          <w:ilvl w:val="0"/>
+          <w:numId w:val="3"/>
+        </w:numPr>
+        <w:rPr>
+          <w:lang w:val="fr-FR"/>
+        </w:rPr>
+      </w:pPr>
+      <w:r>
+        <w:rPr>
+          <w:lang w:val="fr-FR"/>
+        </w:rPr>
+        <w:t xml:space="preserve">La partie </w:t>
+      </w:r>
+      <w:r>
+        <w:rPr>
+          <w:lang w:val="fr-FR"/>
+        </w:rPr>
         <w:t xml:space="preserve"> </w:t>
       </w:r>
       <w:r>
         <w:rPr>
           <w:lang w:val="fr-FR"/>
         </w:rPr>
-        <w:t>choisit</w:t>
-      </w:r>
-      <w:r>
-        <w:rPr>
-          <w:lang w:val="fr-FR"/>
-        </w:rPr>
-        <w:t xml:space="preserve"> de créer une</w:t>
-      </w:r>
-      <w:r>
-        <w:rPr>
-          <w:lang w:val="fr-FR"/>
-        </w:rPr>
-        <w:t xml:space="preserve"> nouvelle partie</w:t>
-      </w:r>
-    </w:p>
-    <w:p>
-      <w:pPr>
-        <w:pStyle w:val="Paragraphedeliste"/>
-        <w:numPr>
-          <w:ilvl w:val="0"/>
-          <w:numId w:val="2"/>
-        </w:numPr>
-        <w:rPr>
-          <w:lang w:val="fr-FR"/>
-        </w:rPr>
-      </w:pPr>
-      <w:r>
-        <w:rPr>
-          <w:lang w:val="fr-FR"/>
-        </w:rPr>
-        <w:t>Le client s’authentifie : include Etre connecté</w:t>
-      </w:r>
-    </w:p>
-    <w:p>
-      <w:pPr>
-        <w:pStyle w:val="Paragraphedeliste"/>
-        <w:numPr>
-          <w:ilvl w:val="0"/>
-          <w:numId w:val="2"/>
+        <w:t>« Tous vs Tous »</w:t>
+      </w:r>
+      <w:r>
+        <w:rPr>
+          <w:lang w:val="fr-FR"/>
+        </w:rPr>
+        <w:t xml:space="preserve"> est créer sur le serveur</w:t>
+      </w:r>
+    </w:p>
+    <w:p>
+      <w:pPr>
+        <w:pStyle w:val="Paragraphedeliste"/>
+        <w:numPr>
+          <w:ilvl w:val="0"/>
+          <w:numId w:val="3"/>
+        </w:numPr>
+        <w:rPr>
+          <w:lang w:val="fr-FR"/>
+        </w:rPr>
+      </w:pPr>
+      <w:r>
+        <w:rPr>
+          <w:lang w:val="fr-FR"/>
+        </w:rPr>
+        <w:t>Attente sur le serveur</w:t>
+      </w:r>
+    </w:p>
+    <w:p>
+      <w:pPr>
+        <w:pStyle w:val="Paragraphedeliste"/>
+        <w:numPr>
+          <w:ilvl w:val="0"/>
+          <w:numId w:val="3"/>
+        </w:numPr>
+        <w:rPr>
+          <w:lang w:val="fr-FR"/>
+        </w:rPr>
+      </w:pPr>
+      <w:r>
+        <w:rPr>
+          <w:lang w:val="fr-FR"/>
+        </w:rPr>
+        <w:t>La partie est démarre</w:t>
+      </w:r>
+    </w:p>
+    <w:p>
+      <w:pPr>
+        <w:rPr>
+          <w:u w:val="single"/>
+          <w:lang w:val="fr-FR"/>
+        </w:rPr>
+      </w:pPr>
+      <w:r>
+        <w:rPr>
+          <w:u w:val="single"/>
+          <w:lang w:val="fr-FR"/>
+        </w:rPr>
+        <w:t>Créer une partie « </w:t>
+      </w:r>
+      <w:r>
+        <w:rPr>
+          <w:u w:val="single"/>
+          <w:lang w:val="fr-FR"/>
+        </w:rPr>
+        <w:t>Par équipe</w:t>
+      </w:r>
+      <w:r>
+        <w:rPr>
+          <w:u w:val="single"/>
+          <w:lang w:val="fr-FR"/>
+        </w:rPr>
+        <w:t xml:space="preserve"> »  </w:t>
+      </w:r>
+    </w:p>
+    <w:p>
+      <w:pPr>
+        <w:rPr>
+          <w:b/>
+          <w:lang w:val="fr-FR"/>
+        </w:rPr>
+      </w:pPr>
+      <w:r>
+        <w:rPr>
+          <w:b/>
+        </w:rPr>
+        <w:t>Scénario principal</w:t>
+      </w:r>
+    </w:p>
+    <w:p>
+      <w:pPr>
+        <w:pStyle w:val="Paragraphedeliste"/>
+        <w:numPr>
+          <w:ilvl w:val="0"/>
+          <w:numId w:val="4"/>
         </w:numPr>
         <w:rPr>
           <w:lang w:val="fr-FR"/>
@@ -161,34 +369,100 @@
         <w:rPr>
           <w:lang w:val="fr-FR"/>
         </w:rPr>
-        <w:t xml:space="preserve"> doit décider si créer une partie « Tous vs Tous » ou « Par </w:t>
-      </w:r>
-      <w:r>
-        <w:rPr>
-          <w:lang w:val="fr-FR"/>
-        </w:rPr>
-        <w:t>équipe</w:t>
-      </w:r>
-      <w:r>
-        <w:rPr>
-          <w:lang w:val="fr-FR"/>
-        </w:rPr>
-        <w:t> »</w:t>
-      </w:r>
-    </w:p>
-    <w:p>
-      <w:pPr>
-        <w:rPr>
-          <w:u w:val="single"/>
-          <w:lang w:val="fr-FR"/>
-        </w:rPr>
-      </w:pPr>
-      <w:r>
-        <w:rPr>
-          <w:u w:val="single"/>
-          <w:lang w:val="fr-FR"/>
-        </w:rPr>
-        <w:t>Créer une partie « Tous vs Tous »</w:t>
+        <w:t xml:space="preserve"> a choisit de créer une partie « </w:t>
+      </w:r>
+      <w:r>
+        <w:rPr>
+          <w:lang w:val="fr-FR"/>
+        </w:rPr>
+        <w:t>Par équipe</w:t>
+      </w:r>
+      <w:r>
+        <w:rPr>
+          <w:lang w:val="fr-FR"/>
+        </w:rPr>
+        <w:t>»</w:t>
+      </w:r>
+    </w:p>
+    <w:p>
+      <w:pPr>
+        <w:pStyle w:val="Paragraphedeliste"/>
+        <w:numPr>
+          <w:ilvl w:val="0"/>
+          <w:numId w:val="4"/>
+        </w:numPr>
+        <w:rPr>
+          <w:lang w:val="fr-FR"/>
+        </w:rPr>
+      </w:pPr>
+      <w:r>
+        <w:rPr>
+          <w:lang w:val="fr-FR"/>
+        </w:rPr>
+        <w:t xml:space="preserve">Le </w:t>
+      </w:r>
+      <w:r>
+        <w:rPr>
+          <w:lang w:val="fr-FR"/>
+        </w:rPr>
+        <w:t>joueur</w:t>
+      </w:r>
+      <w:r>
+        <w:rPr>
+          <w:lang w:val="fr-FR"/>
+        </w:rPr>
+        <w:t xml:space="preserve"> se connecte au serveur</w:t>
+      </w:r>
+    </w:p>
+    <w:p>
+      <w:pPr>
+        <w:pStyle w:val="Paragraphedeliste"/>
+        <w:numPr>
+          <w:ilvl w:val="0"/>
+          <w:numId w:val="4"/>
+        </w:numPr>
+        <w:rPr>
+          <w:lang w:val="fr-FR"/>
+        </w:rPr>
+      </w:pPr>
+      <w:r>
+        <w:rPr>
+          <w:lang w:val="fr-FR"/>
+        </w:rPr>
+        <w:t>Attente sur le serveur</w:t>
+      </w:r>
+    </w:p>
+    <w:p>
+      <w:pPr>
+        <w:pStyle w:val="Paragraphedeliste"/>
+        <w:numPr>
+          <w:ilvl w:val="0"/>
+          <w:numId w:val="4"/>
+        </w:numPr>
+        <w:rPr>
+          <w:lang w:val="fr-FR"/>
+        </w:rPr>
+      </w:pPr>
+      <w:r>
+        <w:rPr>
+          <w:lang w:val="fr-FR"/>
+        </w:rPr>
+        <w:t>La partie est démarre</w:t>
+      </w:r>
+    </w:p>
+    <w:p>
+      <w:pPr>
+        <w:rPr>
+          <w:u w:val="single"/>
+          <w:lang w:val="fr-FR"/>
+        </w:rPr>
+      </w:pPr>
+      <w:r>
+        <w:rPr>
+          <w:u w:val="single"/>
+          <w:lang w:val="fr-FR"/>
+        </w:rPr>
+        <w:t>Etre connecté</w:t>
       </w:r>
       <w:r>
         <w:rPr>
@@ -209,444 +483,108 @@
         <w:rPr>
           <w:b/>
         </w:rPr>
-        <w:t>Scé</w:t>
-      </w:r>
-      <w:r>
+        <w:t>Scénario principal</w:t>
+      </w:r>
+    </w:p>
+    <w:p>
+      <w:pPr>
+        <w:pStyle w:val="Paragraphedeliste"/>
+        <w:numPr>
+          <w:ilvl w:val="0"/>
+          <w:numId w:val="5"/>
+        </w:numPr>
+        <w:rPr>
+          <w:lang w:val="fr-FR"/>
+        </w:rPr>
+      </w:pPr>
+      <w:r>
+        <w:rPr>
+          <w:lang w:val="fr-FR"/>
+        </w:rPr>
+        <w:t xml:space="preserve">Le </w:t>
+      </w:r>
+      <w:r>
+        <w:rPr>
+          <w:lang w:val="fr-FR"/>
+        </w:rPr>
+        <w:t>joueur</w:t>
+      </w:r>
+      <w:r>
+        <w:rPr>
+          <w:lang w:val="fr-FR"/>
+        </w:rPr>
+        <w:t xml:space="preserve"> </w:t>
+      </w:r>
+      <w:r>
+        <w:rPr>
+          <w:lang w:val="fr-FR"/>
+        </w:rPr>
+        <w:t>rentre son nom d’utilisateur et le mot de passe</w:t>
+      </w:r>
+    </w:p>
+    <w:p>
+      <w:pPr>
+        <w:pStyle w:val="Paragraphedeliste"/>
+        <w:numPr>
+          <w:ilvl w:val="0"/>
+          <w:numId w:val="5"/>
+        </w:numPr>
+        <w:rPr>
+          <w:lang w:val="fr-FR"/>
+        </w:rPr>
+      </w:pPr>
+      <w:r>
+        <w:rPr>
+          <w:lang w:val="fr-FR"/>
+        </w:rPr>
+        <w:t>Le système vérifie les données entrées</w:t>
+      </w:r>
+    </w:p>
+    <w:p>
+      <w:pPr>
+        <w:pStyle w:val="Paragraphedeliste"/>
+        <w:numPr>
+          <w:ilvl w:val="0"/>
+          <w:numId w:val="5"/>
+        </w:numPr>
+        <w:rPr>
+          <w:lang w:val="fr-FR"/>
+        </w:rPr>
+      </w:pPr>
+      <w:r>
+        <w:rPr>
+          <w:lang w:val="fr-FR"/>
+        </w:rPr>
+        <w:t>Le joueur est connecte</w:t>
+      </w:r>
+    </w:p>
+    <w:p>
+      <w:pPr>
+        <w:rPr>
+          <w:u w:val="single"/>
+          <w:lang w:val="fr-FR"/>
+        </w:rPr>
+      </w:pPr>
+      <w:r>
+        <w:rPr>
+          <w:u w:val="single"/>
+          <w:lang w:val="fr-FR"/>
+        </w:rPr>
+        <w:t>Créer un compte</w:t>
+      </w:r>
+    </w:p>
+    <w:p>
+      <w:pPr>
         <w:rPr>
           <w:b/>
-        </w:rPr>
-        <w:t xml:space="preserve">nario </w:t>
-      </w:r>
+          <w:lang w:val="fr-FR"/>
+        </w:rPr>
+      </w:pPr>
       <w:r>
         <w:rPr>
           <w:b/>
-          <w:lang w:val="fr-FR"/>
-        </w:rPr>
-        <w:t>Principal:</w:t>
-      </w:r>
-    </w:p>
-    <w:p>
-      <w:pPr>
-        <w:pStyle w:val="Paragraphedeliste"/>
-        <w:numPr>
-          <w:ilvl w:val="0"/>
-          <w:numId w:val="3"/>
-        </w:numPr>
-        <w:rPr>
-          <w:lang w:val="fr-FR"/>
-        </w:rPr>
-      </w:pPr>
-      <w:r>
-        <w:rPr>
-          <w:lang w:val="fr-FR"/>
-        </w:rPr>
-        <w:t xml:space="preserve">Le </w:t>
-      </w:r>
-      <w:r>
-        <w:rPr>
-          <w:lang w:val="fr-FR"/>
-        </w:rPr>
-        <w:t>joueur</w:t>
-      </w:r>
-      <w:r>
-        <w:rPr>
-          <w:lang w:val="fr-FR"/>
-        </w:rPr>
-        <w:t xml:space="preserve"> a choisit de créer une partie « Tous vs Tous »</w:t>
-      </w:r>
-    </w:p>
-    <w:p>
-      <w:pPr>
-        <w:pStyle w:val="Paragraphedeliste"/>
-        <w:numPr>
-          <w:ilvl w:val="0"/>
-          <w:numId w:val="3"/>
-        </w:numPr>
-        <w:rPr>
-          <w:lang w:val="fr-FR"/>
-        </w:rPr>
-      </w:pPr>
-      <w:r>
-        <w:rPr>
-          <w:lang w:val="fr-FR"/>
-        </w:rPr>
-        <w:t xml:space="preserve">La partie </w:t>
-      </w:r>
-      <w:r>
-        <w:rPr>
-          <w:lang w:val="fr-FR"/>
-        </w:rPr>
-        <w:t xml:space="preserve"> </w:t>
-      </w:r>
-      <w:r>
-        <w:rPr>
-          <w:lang w:val="fr-FR"/>
-        </w:rPr>
-        <w:t>« Tous vs Tous »</w:t>
-      </w:r>
-      <w:r>
-        <w:rPr>
-          <w:lang w:val="fr-FR"/>
-        </w:rPr>
-        <w:t xml:space="preserve"> est créer sur le serveur</w:t>
-      </w:r>
-    </w:p>
-    <w:p>
-      <w:pPr>
-        <w:pStyle w:val="Paragraphedeliste"/>
-        <w:numPr>
-          <w:ilvl w:val="0"/>
-          <w:numId w:val="3"/>
-        </w:numPr>
-        <w:rPr>
-          <w:lang w:val="fr-FR"/>
-        </w:rPr>
-      </w:pPr>
-      <w:r>
-        <w:rPr>
-          <w:lang w:val="fr-FR"/>
-        </w:rPr>
-        <w:t>Attente sur le serveur</w:t>
-      </w:r>
-    </w:p>
-    <w:p>
-      <w:pPr>
-        <w:pStyle w:val="Paragraphedeliste"/>
-        <w:numPr>
-          <w:ilvl w:val="0"/>
-          <w:numId w:val="3"/>
-        </w:numPr>
-        <w:rPr>
-          <w:lang w:val="fr-FR"/>
-        </w:rPr>
-      </w:pPr>
-      <w:r>
-        <w:rPr>
-          <w:lang w:val="fr-FR"/>
-        </w:rPr>
-        <w:t>La partie est démarre</w:t>
-      </w:r>
-    </w:p>
-    <w:p>
-      <w:pPr>
-        <w:rPr>
-          <w:u w:val="single"/>
-          <w:lang w:val="fr-FR"/>
-        </w:rPr>
-      </w:pPr>
-      <w:r>
-        <w:rPr>
-          <w:u w:val="single"/>
-          <w:lang w:val="fr-FR"/>
-        </w:rPr>
-        <w:t>Créer une partie « </w:t>
-      </w:r>
-      <w:r>
-        <w:rPr>
-          <w:u w:val="single"/>
-          <w:lang w:val="fr-FR"/>
-        </w:rPr>
-        <w:t>Par équipe</w:t>
-      </w:r>
-      <w:r>
-        <w:rPr>
-          <w:u w:val="single"/>
-          <w:lang w:val="fr-FR"/>
-        </w:rPr>
-        <w:t xml:space="preserve"> »  </w:t>
-      </w:r>
-    </w:p>
-    <w:p>
-      <w:pPr>
-        <w:rPr>
-          <w:b/>
-          <w:lang w:val="fr-FR"/>
-        </w:rPr>
-      </w:pPr>
-      <w:r>
-        <w:rPr>
-          <w:b/>
-        </w:rPr>
-        <w:t>Scé</w:t>
-      </w:r>
-      <w:r>
-        <w:rPr>
-          <w:b/>
-        </w:rPr>
-        <w:t xml:space="preserve">nario </w:t>
-      </w:r>
-      <w:r>
-        <w:rPr>
-          <w:b/>
-          <w:lang w:val="fr-FR"/>
-        </w:rPr>
-        <w:t>Principal:</w:t>
-      </w:r>
-    </w:p>
-    <w:p>
-      <w:pPr>
-        <w:pStyle w:val="Paragraphedeliste"/>
-        <w:numPr>
-          <w:ilvl w:val="0"/>
-          <w:numId w:val="4"/>
-        </w:numPr>
-        <w:rPr>
-          <w:lang w:val="fr-FR"/>
-        </w:rPr>
-      </w:pPr>
-      <w:r>
-        <w:rPr>
-          <w:lang w:val="fr-FR"/>
-        </w:rPr>
-        <w:t xml:space="preserve">Le </w:t>
-      </w:r>
-      <w:r>
-        <w:rPr>
-          <w:lang w:val="fr-FR"/>
-        </w:rPr>
-        <w:t>joueur</w:t>
-      </w:r>
-      <w:r>
-        <w:rPr>
-          <w:lang w:val="fr-FR"/>
-        </w:rPr>
-        <w:t xml:space="preserve"> a choisit de créer une partie « </w:t>
-      </w:r>
-      <w:r>
-        <w:rPr>
-          <w:lang w:val="fr-FR"/>
-        </w:rPr>
-        <w:t>Par équipe</w:t>
-      </w:r>
-      <w:r>
-        <w:rPr>
-          <w:lang w:val="fr-FR"/>
-        </w:rPr>
-        <w:t>»</w:t>
-      </w:r>
-    </w:p>
-    <w:p>
-      <w:pPr>
-        <w:pStyle w:val="Paragraphedeliste"/>
-        <w:numPr>
-          <w:ilvl w:val="0"/>
-          <w:numId w:val="4"/>
-        </w:numPr>
-        <w:rPr>
-          <w:lang w:val="fr-FR"/>
-        </w:rPr>
-      </w:pPr>
-      <w:r>
-        <w:rPr>
-          <w:lang w:val="fr-FR"/>
-        </w:rPr>
-        <w:t xml:space="preserve">Le </w:t>
-      </w:r>
-      <w:r>
-        <w:rPr>
-          <w:lang w:val="fr-FR"/>
-        </w:rPr>
-        <w:t>joueur</w:t>
-      </w:r>
-      <w:r>
-        <w:rPr>
-          <w:lang w:val="fr-FR"/>
-        </w:rPr>
-        <w:t xml:space="preserve"> se connecte au serveur</w:t>
-      </w:r>
-    </w:p>
-    <w:p>
-      <w:pPr>
-        <w:pStyle w:val="Paragraphedeliste"/>
-        <w:numPr>
-          <w:ilvl w:val="0"/>
-          <w:numId w:val="4"/>
-        </w:numPr>
-        <w:rPr>
-          <w:lang w:val="fr-FR"/>
-        </w:rPr>
-      </w:pPr>
-      <w:r>
-        <w:rPr>
-          <w:lang w:val="fr-FR"/>
-        </w:rPr>
-        <w:t>Attente sur le serveur</w:t>
-      </w:r>
-    </w:p>
-    <w:p>
-      <w:pPr>
-        <w:pStyle w:val="Paragraphedeliste"/>
-        <w:numPr>
-          <w:ilvl w:val="0"/>
-          <w:numId w:val="4"/>
-        </w:numPr>
-        <w:rPr>
-          <w:lang w:val="fr-FR"/>
-        </w:rPr>
-      </w:pPr>
-      <w:r>
-        <w:rPr>
-          <w:lang w:val="fr-FR"/>
-        </w:rPr>
-        <w:t>La partie est démarre</w:t>
-      </w:r>
-    </w:p>
-    <w:p>
-      <w:pPr>
-        <w:rPr>
-          <w:u w:val="single"/>
-          <w:lang w:val="fr-FR"/>
-        </w:rPr>
-      </w:pPr>
-      <w:r>
-        <w:rPr>
-          <w:u w:val="single"/>
-          <w:lang w:val="fr-FR"/>
-        </w:rPr>
-        <w:t>Etre connecté</w:t>
-      </w:r>
-      <w:r>
-        <w:rPr>
-          <w:u w:val="single"/>
-          <w:lang w:val="fr-FR"/>
-        </w:rPr>
-        <w:t xml:space="preserve">  </w:t>
-      </w:r>
-    </w:p>
-    <w:p>
-      <w:pPr>
-        <w:rPr>
-          <w:b/>
-          <w:lang w:val="fr-FR"/>
-        </w:rPr>
-      </w:pPr>
-      <w:r>
-        <w:rPr>
-          <w:b/>
-        </w:rPr>
-        <w:t>Scé</w:t>
-      </w:r>
-      <w:r>
-        <w:rPr>
-          <w:b/>
-        </w:rPr>
-        <w:t xml:space="preserve">nario </w:t>
-      </w:r>
-      <w:r>
-        <w:rPr>
-          <w:b/>
-          <w:lang w:val="fr-FR"/>
-        </w:rPr>
-        <w:t>Principal:</w:t>
-      </w:r>
-    </w:p>
-    <w:p>
-      <w:pPr>
-        <w:pStyle w:val="Paragraphedeliste"/>
-        <w:numPr>
-          <w:ilvl w:val="0"/>
-          <w:numId w:val="5"/>
-        </w:numPr>
-        <w:rPr>
-          <w:lang w:val="fr-FR"/>
-        </w:rPr>
-      </w:pPr>
-      <w:r>
-        <w:rPr>
-          <w:lang w:val="fr-FR"/>
-        </w:rPr>
-        <w:t xml:space="preserve">Le </w:t>
-      </w:r>
-      <w:r>
-        <w:rPr>
-          <w:lang w:val="fr-FR"/>
-        </w:rPr>
-        <w:t>joueur</w:t>
-      </w:r>
-      <w:r>
-        <w:rPr>
-          <w:lang w:val="fr-FR"/>
-        </w:rPr>
-        <w:t xml:space="preserve"> </w:t>
-      </w:r>
-      <w:r>
-        <w:rPr>
-          <w:lang w:val="fr-FR"/>
-        </w:rPr>
-        <w:t>rentre son nom d’utilisateur et le mot de passe</w:t>
-      </w:r>
-    </w:p>
-    <w:p>
-      <w:pPr>
-        <w:pStyle w:val="Paragraphedeliste"/>
-        <w:numPr>
-          <w:ilvl w:val="0"/>
-          <w:numId w:val="5"/>
-        </w:numPr>
-        <w:rPr>
-          <w:lang w:val="fr-FR"/>
-        </w:rPr>
-      </w:pPr>
-      <w:r>
-        <w:rPr>
-          <w:lang w:val="fr-FR"/>
-        </w:rPr>
-        <w:t>Le système vérifie les données entrées</w:t>
-      </w:r>
-    </w:p>
-    <w:p>
-      <w:pPr>
-        <w:pStyle w:val="Paragraphedeliste"/>
-        <w:numPr>
-          <w:ilvl w:val="0"/>
-          <w:numId w:val="5"/>
-        </w:numPr>
-        <w:rPr>
-          <w:lang w:val="fr-FR"/>
-        </w:rPr>
-      </w:pPr>
-      <w:r>
-        <w:rPr>
-          <w:lang w:val="fr-FR"/>
-        </w:rPr>
-        <w:t>Le joueur est connecte</w:t>
-      </w:r>
-    </w:p>
-    <w:p>
-      <w:pPr>
-        <w:rPr>
-          <w:u w:val="single"/>
-          <w:lang w:val="fr-FR"/>
-        </w:rPr>
-      </w:pPr>
-      <w:r>
-        <w:rPr>
-          <w:u w:val="single"/>
-          <w:lang w:val="fr-FR"/>
-        </w:rPr>
-        <w:t>Créer un compte</w:t>
-      </w:r>
-    </w:p>
-    <w:p>
-      <w:pPr>
-        <w:rPr>
-          <w:b/>
-          <w:lang w:val="fr-FR"/>
-        </w:rPr>
-      </w:pPr>
-      <w:r>
-        <w:rPr>
-          <w:b/>
-          <w:lang w:val="fr-FR"/>
-        </w:rPr>
-        <w:t xml:space="preserve">Scénario </w:t>
-      </w:r>
-      <w:r>
-        <w:rPr>
-          <w:b/>
-          <w:lang w:val="fr-FR"/>
-        </w:rPr>
-        <w:t>Principal:</w:t>
+        </w:rPr>
+        <w:t>Scénario principal</w:t>
       </w:r>
     </w:p>
     <w:p>
@@ -775,60 +713,118 @@
       <w:r>
         <w:rPr>
           <w:b/>
-          <w:lang w:val="fr-FR"/>
-        </w:rPr>
-        <w:t xml:space="preserve">Scénario </w:t>
-      </w:r>
-      <w:r>
+        </w:rPr>
+        <w:t>Scénario principal</w:t>
+      </w:r>
+    </w:p>
+    <w:p>
+      <w:pPr>
+        <w:pStyle w:val="Paragraphedeliste"/>
+        <w:numPr>
+          <w:ilvl w:val="0"/>
+          <w:numId w:val="7"/>
+        </w:numPr>
+        <w:rPr>
+          <w:lang w:val="fr-FR"/>
+        </w:rPr>
+      </w:pPr>
+      <w:r>
+        <w:rPr>
+          <w:lang w:val="fr-FR"/>
+        </w:rPr>
+        <w:t>Le joueur choisit de rejoindre une partie</w:t>
+      </w:r>
+    </w:p>
+    <w:p>
+      <w:pPr>
+        <w:pStyle w:val="Paragraphedeliste"/>
+        <w:numPr>
+          <w:ilvl w:val="0"/>
+          <w:numId w:val="7"/>
+        </w:numPr>
+        <w:rPr>
+          <w:lang w:val="fr-FR"/>
+        </w:rPr>
+      </w:pPr>
+      <w:r>
+        <w:rPr>
+          <w:lang w:val="fr-FR"/>
+        </w:rPr>
+        <w:t>Le client s’authentifie. Il doit être connecté au serveur</w:t>
+      </w:r>
+    </w:p>
+    <w:p>
+      <w:pPr>
+        <w:pStyle w:val="Paragraphedeliste"/>
+        <w:numPr>
+          <w:ilvl w:val="0"/>
+          <w:numId w:val="7"/>
+        </w:numPr>
+        <w:rPr>
+          <w:lang w:val="fr-FR"/>
+        </w:rPr>
+      </w:pPr>
+      <w:r>
+        <w:rPr>
+          <w:lang w:val="fr-FR"/>
+        </w:rPr>
+        <w:t xml:space="preserve">Le </w:t>
+      </w:r>
+      <w:r>
+        <w:rPr>
+          <w:lang w:val="fr-FR"/>
+        </w:rPr>
+        <w:t>joueur</w:t>
+      </w:r>
+      <w:r>
+        <w:rPr>
+          <w:lang w:val="fr-FR"/>
+        </w:rPr>
+        <w:t xml:space="preserve"> doit décider si rejoindre une partie « Tous vs Tous » ou « Par équipe »</w:t>
+      </w:r>
+    </w:p>
+    <w:p>
+      <w:pPr>
+        <w:rPr>
+          <w:u w:val="single"/>
+          <w:lang w:val="fr-FR"/>
+        </w:rPr>
+      </w:pPr>
+      <w:r>
+        <w:rPr>
+          <w:u w:val="single"/>
+          <w:lang w:val="fr-FR"/>
+        </w:rPr>
+        <w:t>Rejoindre</w:t>
+      </w:r>
+      <w:r>
+        <w:rPr>
+          <w:u w:val="single"/>
+          <w:lang w:val="fr-FR"/>
+        </w:rPr>
+        <w:t xml:space="preserve"> une partie « Tous vs Tous »  </w:t>
+      </w:r>
+    </w:p>
+    <w:p>
+      <w:pPr>
         <w:rPr>
           <w:b/>
           <w:lang w:val="fr-FR"/>
         </w:rPr>
-        <w:t>Principal:</w:t>
-      </w:r>
-    </w:p>
-    <w:p>
-      <w:pPr>
-        <w:pStyle w:val="Paragraphedeliste"/>
-        <w:numPr>
-          <w:ilvl w:val="0"/>
-          <w:numId w:val="7"/>
-        </w:numPr>
-        <w:rPr>
-          <w:lang w:val="fr-FR"/>
-        </w:rPr>
-      </w:pPr>
-      <w:r>
-        <w:rPr>
-          <w:lang w:val="fr-FR"/>
-        </w:rPr>
-        <w:t>Le joueur choisit de rejoindre une partie</w:t>
-      </w:r>
-    </w:p>
-    <w:p>
-      <w:pPr>
-        <w:pStyle w:val="Paragraphedeliste"/>
-        <w:numPr>
-          <w:ilvl w:val="0"/>
-          <w:numId w:val="7"/>
-        </w:numPr>
-        <w:rPr>
-          <w:lang w:val="fr-FR"/>
-        </w:rPr>
-      </w:pPr>
-      <w:r>
-        <w:rPr>
-          <w:lang w:val="fr-FR"/>
-        </w:rPr>
-        <w:t>Le client s’authentifie : include Etre connecté</w:t>
-      </w:r>
-    </w:p>
-    <w:p>
-      <w:pPr>
-        <w:pStyle w:val="Paragraphedeliste"/>
-        <w:numPr>
-          <w:ilvl w:val="0"/>
-          <w:numId w:val="7"/>
+      </w:pPr>
+      <w:r>
+        <w:rPr>
+          <w:b/>
+        </w:rPr>
+        <w:t>Scénario principal</w:t>
+      </w:r>
+    </w:p>
+    <w:p>
+      <w:pPr>
+        <w:pStyle w:val="Paragraphedeliste"/>
+        <w:numPr>
+          <w:ilvl w:val="0"/>
+          <w:numId w:val="9"/>
         </w:numPr>
         <w:rPr>
           <w:lang w:val="fr-FR"/>
@@ -850,29 +846,84 @@
         <w:rPr>
           <w:lang w:val="fr-FR"/>
         </w:rPr>
-        <w:t xml:space="preserve"> doit décider si rejoindre une partie « Tous vs Tous » ou « Par équipe »</w:t>
-      </w:r>
-    </w:p>
-    <w:p>
-      <w:pPr>
-        <w:rPr>
-          <w:u w:val="single"/>
-          <w:lang w:val="fr-FR"/>
-        </w:rPr>
-      </w:pPr>
-      <w:r>
-        <w:rPr>
-          <w:u w:val="single"/>
-          <w:lang w:val="fr-FR"/>
-        </w:rPr>
-        <w:t>Rejoindre</w:t>
-      </w:r>
-      <w:r>
-        <w:rPr>
-          <w:u w:val="single"/>
-          <w:lang w:val="fr-FR"/>
-        </w:rPr>
-        <w:t xml:space="preserve"> une partie « Tous vs Tous »  </w:t>
+        <w:t xml:space="preserve"> a choisit de </w:t>
+      </w:r>
+      <w:r>
+        <w:rPr>
+          <w:lang w:val="fr-FR"/>
+        </w:rPr>
+        <w:t>rejoindre</w:t>
+      </w:r>
+      <w:r>
+        <w:rPr>
+          <w:lang w:val="fr-FR"/>
+        </w:rPr>
+        <w:t xml:space="preserve"> une partie « Tous vs Tous »</w:t>
+      </w:r>
+    </w:p>
+    <w:p>
+      <w:pPr>
+        <w:pStyle w:val="Paragraphedeliste"/>
+        <w:numPr>
+          <w:ilvl w:val="0"/>
+          <w:numId w:val="9"/>
+        </w:numPr>
+        <w:rPr>
+          <w:lang w:val="fr-FR"/>
+        </w:rPr>
+      </w:pPr>
+      <w:r>
+        <w:rPr>
+          <w:lang w:val="fr-FR"/>
+        </w:rPr>
+        <w:t xml:space="preserve">Le joueur est invité à choisir laquelle des partie veut rejoindre </w:t>
+      </w:r>
+    </w:p>
+    <w:p>
+      <w:pPr>
+        <w:pStyle w:val="Paragraphedeliste"/>
+        <w:numPr>
+          <w:ilvl w:val="0"/>
+          <w:numId w:val="9"/>
+        </w:numPr>
+        <w:rPr>
+          <w:lang w:val="fr-FR"/>
+        </w:rPr>
+      </w:pPr>
+      <w:r>
+        <w:rPr>
+          <w:lang w:val="fr-FR"/>
+        </w:rPr>
+        <w:t>La partie est démarre</w:t>
+      </w:r>
+    </w:p>
+    <w:p>
+      <w:pPr>
+        <w:rPr>
+          <w:u w:val="single"/>
+          <w:lang w:val="fr-FR"/>
+        </w:rPr>
+      </w:pPr>
+      <w:r>
+        <w:rPr>
+          <w:u w:val="single"/>
+          <w:lang w:val="fr-FR"/>
+        </w:rPr>
+        <w:t>Créer une partie « </w:t>
+      </w:r>
+      <w:r>
+        <w:rPr>
+          <w:u w:val="single"/>
+          <w:lang w:val="fr-FR"/>
+        </w:rPr>
+        <w:t>Par équipe</w:t>
+      </w:r>
+      <w:r>
+        <w:rPr>
+          <w:u w:val="single"/>
+          <w:lang w:val="fr-FR"/>
+        </w:rPr>
+        <w:t xml:space="preserve"> »  </w:t>
       </w:r>
     </w:p>
     <w:p>
@@ -885,24 +936,149 @@
       <w:r>
         <w:rPr>
           <w:b/>
-          <w:lang w:val="fr-FR"/>
-        </w:rPr>
-        <w:t xml:space="preserve">Scénario </w:t>
-      </w:r>
-      <w:r>
+        </w:rPr>
+        <w:t>Scénario principal</w:t>
+      </w:r>
+    </w:p>
+    <w:p>
+      <w:pPr>
+        <w:pStyle w:val="Paragraphedeliste"/>
+        <w:numPr>
+          <w:ilvl w:val="0"/>
+          <w:numId w:val="10"/>
+        </w:numPr>
+        <w:rPr>
+          <w:lang w:val="fr-FR"/>
+        </w:rPr>
+      </w:pPr>
+      <w:r>
+        <w:rPr>
+          <w:lang w:val="fr-FR"/>
+        </w:rPr>
+        <w:t xml:space="preserve">Le </w:t>
+      </w:r>
+      <w:r>
+        <w:rPr>
+          <w:lang w:val="fr-FR"/>
+        </w:rPr>
+        <w:t>joueur</w:t>
+      </w:r>
+      <w:r>
+        <w:rPr>
+          <w:lang w:val="fr-FR"/>
+        </w:rPr>
+        <w:t xml:space="preserve"> a choisit de </w:t>
+      </w:r>
+      <w:r>
+        <w:rPr>
+          <w:lang w:val="fr-FR"/>
+        </w:rPr>
+        <w:t>rejoindre</w:t>
+      </w:r>
+      <w:r>
+        <w:rPr>
+          <w:lang w:val="fr-FR"/>
+        </w:rPr>
+        <w:t xml:space="preserve"> une partie « </w:t>
+      </w:r>
+      <w:r>
+        <w:rPr>
+          <w:lang w:val="fr-FR"/>
+        </w:rPr>
+        <w:t>Par équipe</w:t>
+      </w:r>
+      <w:r>
+        <w:rPr>
+          <w:lang w:val="fr-FR"/>
+        </w:rPr>
+        <w:t>»</w:t>
+      </w:r>
+    </w:p>
+    <w:p>
+      <w:pPr>
+        <w:pStyle w:val="Paragraphedeliste"/>
+        <w:numPr>
+          <w:ilvl w:val="0"/>
+          <w:numId w:val="10"/>
+        </w:numPr>
+        <w:rPr>
+          <w:lang w:val="fr-FR"/>
+        </w:rPr>
+      </w:pPr>
+      <w:r>
+        <w:rPr>
+          <w:lang w:val="fr-FR"/>
+        </w:rPr>
+        <w:t xml:space="preserve">Le joueur est invité à choisir laquelle des partie veut rejoindre </w:t>
+      </w:r>
+    </w:p>
+    <w:p>
+      <w:pPr>
+        <w:pStyle w:val="Paragraphedeliste"/>
+        <w:numPr>
+          <w:ilvl w:val="0"/>
+          <w:numId w:val="10"/>
+        </w:numPr>
+        <w:rPr>
+          <w:lang w:val="fr-FR"/>
+        </w:rPr>
+      </w:pPr>
+      <w:r>
+        <w:rPr>
+          <w:lang w:val="fr-FR"/>
+        </w:rPr>
+        <w:t>La partie est démarre</w:t>
+      </w:r>
+    </w:p>
+    <w:p>
+      <w:pPr>
+        <w:rPr>
+          <w:u w:val="single"/>
+          <w:lang w:val="fr-FR"/>
+        </w:rPr>
+      </w:pPr>
+      <w:r>
+        <w:rPr>
+          <w:u w:val="single"/>
+          <w:lang w:val="fr-FR"/>
+        </w:rPr>
+        <w:t>Créer une partie « </w:t>
+      </w:r>
+      <w:r>
+        <w:rPr>
+          <w:u w:val="single"/>
+          <w:lang w:val="fr-FR"/>
+        </w:rPr>
+        <w:t>Par équipe</w:t>
+      </w:r>
+      <w:r>
+        <w:rPr>
+          <w:u w:val="single"/>
+          <w:lang w:val="fr-FR"/>
+        </w:rPr>
+        <w:t xml:space="preserve"> »  </w:t>
+      </w:r>
+    </w:p>
+    <w:p>
+      <w:pPr>
         <w:rPr>
           <w:b/>
           <w:lang w:val="fr-FR"/>
         </w:rPr>
-        <w:t>Principal:</w:t>
-      </w:r>
-    </w:p>
-    <w:p>
-      <w:pPr>
-        <w:pStyle w:val="Paragraphedeliste"/>
-        <w:numPr>
-          <w:ilvl w:val="0"/>
-          <w:numId w:val="9"/>
+      </w:pPr>
+      <w:r>
+        <w:rPr>
+          <w:b/>
+        </w:rPr>
+        <w:t>Scénario principal</w:t>
+      </w:r>
+    </w:p>
+    <w:p>
+      <w:pPr>
+        <w:pStyle w:val="Paragraphedeliste"/>
+        <w:numPr>
+          <w:ilvl w:val="0"/>
+          <w:numId w:val="11"/>
         </w:numPr>
         <w:rPr>
           <w:lang w:val="fr-FR"/>
@@ -936,15 +1112,27 @@
         <w:rPr>
           <w:lang w:val="fr-FR"/>
         </w:rPr>
-        <w:t xml:space="preserve"> une partie « Tous vs Tous »</w:t>
-      </w:r>
-    </w:p>
-    <w:p>
-      <w:pPr>
-        <w:pStyle w:val="Paragraphedeliste"/>
-        <w:numPr>
-          <w:ilvl w:val="0"/>
-          <w:numId w:val="9"/>
+        <w:t xml:space="preserve"> une partie « </w:t>
+      </w:r>
+      <w:r>
+        <w:rPr>
+          <w:lang w:val="fr-FR"/>
+        </w:rPr>
+        <w:t>Par équipe</w:t>
+      </w:r>
+      <w:r>
+        <w:rPr>
+          <w:lang w:val="fr-FR"/>
+        </w:rPr>
+        <w:t>»</w:t>
+      </w:r>
+    </w:p>
+    <w:p>
+      <w:pPr>
+        <w:pStyle w:val="Paragraphedeliste"/>
+        <w:numPr>
+          <w:ilvl w:val="0"/>
+          <w:numId w:val="11"/>
         </w:numPr>
         <w:rPr>
           <w:lang w:val="fr-FR"/>
@@ -962,7 +1150,7 @@
         <w:pStyle w:val="Paragraphedeliste"/>
         <w:numPr>
           <w:ilvl w:val="0"/>
-          <w:numId w:val="9"/>
+          <w:numId w:val="11"/>
         </w:numPr>
         <w:rPr>
           <w:lang w:val="fr-FR"/>
@@ -987,21 +1175,7 @@
           <w:u w:val="single"/>
           <w:lang w:val="fr-FR"/>
         </w:rPr>
-        <w:t>Créer une partie « </w:t>
-      </w:r>
-      <w:r>
-        <w:rPr>
-          <w:u w:val="single"/>
-          <w:lang w:val="fr-FR"/>
-        </w:rPr>
-        <w:t>Par équipe</w:t>
-      </w:r>
-      <w:r>
-        <w:rPr>
-          <w:u w:val="single"/>
-          <w:lang w:val="fr-FR"/>
-        </w:rPr>
-        <w:t xml:space="preserve"> »  </w:t>
+        <w:t>Regarder ses  statistiques (qui sera implémente si disponibilité de temps)</w:t>
       </w:r>
     </w:p>
     <w:p>
@@ -1015,139 +1189,153 @@
         <w:rPr>
           <w:b/>
         </w:rPr>
-        <w:t>Scé</w:t>
-      </w:r>
-      <w:r>
+        <w:t>Scénario principal</w:t>
+      </w:r>
+    </w:p>
+    <w:p>
+      <w:pPr>
+        <w:pStyle w:val="Paragraphedeliste"/>
+        <w:numPr>
+          <w:ilvl w:val="0"/>
+          <w:numId w:val="12"/>
+        </w:numPr>
+        <w:rPr>
+          <w:lang w:val="fr-FR"/>
+        </w:rPr>
+      </w:pPr>
+      <w:r>
+        <w:rPr>
+          <w:lang w:val="fr-FR"/>
+        </w:rPr>
+        <w:t xml:space="preserve">Le </w:t>
+      </w:r>
+      <w:r>
+        <w:rPr>
+          <w:lang w:val="fr-FR"/>
+        </w:rPr>
+        <w:t>joueur</w:t>
+      </w:r>
+      <w:r>
+        <w:rPr>
+          <w:lang w:val="fr-FR"/>
+        </w:rPr>
+        <w:t xml:space="preserve"> a choisit de </w:t>
+      </w:r>
+      <w:r>
+        <w:rPr>
+          <w:lang w:val="fr-FR"/>
+        </w:rPr>
+        <w:t>regarder ses statistiques</w:t>
+      </w:r>
+    </w:p>
+    <w:p>
+      <w:pPr>
+        <w:pStyle w:val="Paragraphedeliste"/>
+        <w:numPr>
+          <w:ilvl w:val="0"/>
+          <w:numId w:val="12"/>
+        </w:numPr>
+        <w:rPr>
+          <w:lang w:val="fr-FR"/>
+        </w:rPr>
+      </w:pPr>
+      <w:r>
+        <w:rPr>
+          <w:lang w:val="fr-FR"/>
+        </w:rPr>
+        <w:t>Le système affiche le</w:t>
+      </w:r>
+      <w:r>
+        <w:rPr>
+          <w:lang w:val="fr-FR"/>
+        </w:rPr>
+        <w:t>s</w:t>
+      </w:r>
+      <w:r>
+        <w:rPr>
+          <w:lang w:val="fr-FR"/>
+        </w:rPr>
+        <w:t xml:space="preserve"> statistiques</w:t>
+      </w:r>
+    </w:p>
+    <w:p>
+      <w:pPr>
+        <w:rPr>
+          <w:u w:val="single"/>
+          <w:lang w:val="fr-FR"/>
+        </w:rPr>
+      </w:pPr>
+      <w:r>
+        <w:rPr>
+          <w:u w:val="single"/>
+          <w:lang w:val="fr-FR"/>
+        </w:rPr>
+        <w:t>Gérer les comptes</w:t>
+      </w:r>
+    </w:p>
+    <w:p>
+      <w:pPr>
         <w:rPr>
           <w:b/>
-        </w:rPr>
-        <w:t xml:space="preserve">nario </w:t>
-      </w:r>
+          <w:lang w:val="fr-FR"/>
+        </w:rPr>
+      </w:pPr>
       <w:r>
         <w:rPr>
           <w:b/>
-          <w:lang w:val="fr-FR"/>
-        </w:rPr>
-        <w:t>Principal:</w:t>
-      </w:r>
-    </w:p>
-    <w:p>
-      <w:pPr>
-        <w:pStyle w:val="Paragraphedeliste"/>
-        <w:numPr>
-          <w:ilvl w:val="0"/>
-          <w:numId w:val="10"/>
-        </w:numPr>
-        <w:rPr>
-          <w:lang w:val="fr-FR"/>
-        </w:rPr>
-      </w:pPr>
-      <w:r>
-        <w:rPr>
-          <w:lang w:val="fr-FR"/>
-        </w:rPr>
-        <w:t xml:space="preserve">Le </w:t>
-      </w:r>
-      <w:r>
-        <w:rPr>
-          <w:lang w:val="fr-FR"/>
-        </w:rPr>
-        <w:t>joueur</w:t>
-      </w:r>
-      <w:r>
-        <w:rPr>
-          <w:lang w:val="fr-FR"/>
-        </w:rPr>
-        <w:t xml:space="preserve"> a choisit de </w:t>
-      </w:r>
-      <w:r>
-        <w:rPr>
-          <w:lang w:val="fr-FR"/>
-        </w:rPr>
-        <w:t>rejoindre</w:t>
-      </w:r>
-      <w:r>
-        <w:rPr>
-          <w:lang w:val="fr-FR"/>
-        </w:rPr>
-        <w:t xml:space="preserve"> une partie « </w:t>
-      </w:r>
-      <w:r>
-        <w:rPr>
-          <w:lang w:val="fr-FR"/>
-        </w:rPr>
-        <w:t>Par équipe</w:t>
-      </w:r>
-      <w:r>
-        <w:rPr>
-          <w:lang w:val="fr-FR"/>
-        </w:rPr>
-        <w:t>»</w:t>
-      </w:r>
-    </w:p>
-    <w:p>
-      <w:pPr>
-        <w:pStyle w:val="Paragraphedeliste"/>
-        <w:numPr>
-          <w:ilvl w:val="0"/>
-          <w:numId w:val="10"/>
-        </w:numPr>
-        <w:rPr>
-          <w:lang w:val="fr-FR"/>
-        </w:rPr>
-      </w:pPr>
-      <w:r>
-        <w:rPr>
-          <w:lang w:val="fr-FR"/>
-        </w:rPr>
-        <w:t xml:space="preserve">Le joueur est invité à choisir laquelle des partie veut rejoindre </w:t>
-      </w:r>
-    </w:p>
-    <w:p>
-      <w:pPr>
-        <w:pStyle w:val="Paragraphedeliste"/>
-        <w:numPr>
-          <w:ilvl w:val="0"/>
-          <w:numId w:val="10"/>
-        </w:numPr>
-        <w:rPr>
-          <w:lang w:val="fr-FR"/>
-        </w:rPr>
-      </w:pPr>
-      <w:r>
-        <w:rPr>
-          <w:lang w:val="fr-FR"/>
-        </w:rPr>
-        <w:t>La partie est démarre</w:t>
-      </w:r>
-    </w:p>
-    <w:p>
-      <w:pPr>
-        <w:rPr>
-          <w:u w:val="single"/>
-          <w:lang w:val="fr-FR"/>
-        </w:rPr>
-      </w:pPr>
-      <w:r>
-        <w:rPr>
-          <w:u w:val="single"/>
-          <w:lang w:val="fr-FR"/>
-        </w:rPr>
-        <w:t>Créer une partie « </w:t>
-      </w:r>
-      <w:r>
-        <w:rPr>
-          <w:u w:val="single"/>
-          <w:lang w:val="fr-FR"/>
-        </w:rPr>
-        <w:t>Par équipe</w:t>
-      </w:r>
-      <w:r>
-        <w:rPr>
-          <w:u w:val="single"/>
-          <w:lang w:val="fr-FR"/>
-        </w:rPr>
-        <w:t xml:space="preserve"> »  </w:t>
+        </w:rPr>
+        <w:t>Scénario principal</w:t>
+      </w:r>
+    </w:p>
+    <w:p>
+      <w:pPr>
+        <w:pStyle w:val="Paragraphedeliste"/>
+        <w:numPr>
+          <w:ilvl w:val="0"/>
+          <w:numId w:val="13"/>
+        </w:numPr>
+        <w:rPr>
+          <w:lang w:val="fr-FR"/>
+        </w:rPr>
+      </w:pPr>
+      <w:r>
+        <w:rPr>
+          <w:lang w:val="fr-FR"/>
+        </w:rPr>
+        <w:t xml:space="preserve">L’administrateur a choisit de gérer les comptes </w:t>
+      </w:r>
+    </w:p>
+    <w:p>
+      <w:pPr>
+        <w:pStyle w:val="Paragraphedeliste"/>
+        <w:numPr>
+          <w:ilvl w:val="0"/>
+          <w:numId w:val="13"/>
+        </w:numPr>
+        <w:rPr>
+          <w:lang w:val="fr-FR"/>
+        </w:rPr>
+      </w:pPr>
+      <w:r>
+        <w:rPr>
+          <w:lang w:val="fr-FR"/>
+        </w:rPr>
+        <w:t>L’administrateur doit choisir entre « Ajouter un compte » et « Supprimer un compte »</w:t>
+      </w:r>
+    </w:p>
+    <w:p>
+      <w:pPr>
+        <w:rPr>
+          <w:u w:val="single"/>
+          <w:lang w:val="fr-FR"/>
+        </w:rPr>
+      </w:pPr>
+      <w:r>
+        <w:rPr>
+          <w:u w:val="single"/>
+          <w:lang w:val="fr-FR"/>
+        </w:rPr>
+        <w:t>Ajouter un compte</w:t>
       </w:r>
     </w:p>
     <w:p>
@@ -1161,333 +1349,7 @@
         <w:rPr>
           <w:b/>
         </w:rPr>
-        <w:t>Scé</w:t>
-      </w:r>
-      <w:r>
-        <w:rPr>
-          <w:b/>
-        </w:rPr>
-        <w:t xml:space="preserve">nario </w:t>
-      </w:r>
-      <w:r>
-        <w:rPr>
-          <w:b/>
-          <w:lang w:val="fr-FR"/>
-        </w:rPr>
-        <w:t>Principal:</w:t>
-      </w:r>
-    </w:p>
-    <w:p>
-      <w:pPr>
-        <w:pStyle w:val="Paragraphedeliste"/>
-        <w:numPr>
-          <w:ilvl w:val="0"/>
-          <w:numId w:val="11"/>
-        </w:numPr>
-        <w:rPr>
-          <w:lang w:val="fr-FR"/>
-        </w:rPr>
-      </w:pPr>
-      <w:r>
-        <w:rPr>
-          <w:lang w:val="fr-FR"/>
-        </w:rPr>
-        <w:t xml:space="preserve">Le </w:t>
-      </w:r>
-      <w:r>
-        <w:rPr>
-          <w:lang w:val="fr-FR"/>
-        </w:rPr>
-        <w:t>joueur</w:t>
-      </w:r>
-      <w:r>
-        <w:rPr>
-          <w:lang w:val="fr-FR"/>
-        </w:rPr>
-        <w:t xml:space="preserve"> a choisit de </w:t>
-      </w:r>
-      <w:r>
-        <w:rPr>
-          <w:lang w:val="fr-FR"/>
-        </w:rPr>
-        <w:t>rejoindre</w:t>
-      </w:r>
-      <w:r>
-        <w:rPr>
-          <w:lang w:val="fr-FR"/>
-        </w:rPr>
-        <w:t xml:space="preserve"> une partie « </w:t>
-      </w:r>
-      <w:r>
-        <w:rPr>
-          <w:lang w:val="fr-FR"/>
-        </w:rPr>
-        <w:t>Par équipe</w:t>
-      </w:r>
-      <w:r>
-        <w:rPr>
-          <w:lang w:val="fr-FR"/>
-        </w:rPr>
-        <w:t>»</w:t>
-      </w:r>
-    </w:p>
-    <w:p>
-      <w:pPr>
-        <w:pStyle w:val="Paragraphedeliste"/>
-        <w:numPr>
-          <w:ilvl w:val="0"/>
-          <w:numId w:val="11"/>
-        </w:numPr>
-        <w:rPr>
-          <w:lang w:val="fr-FR"/>
-        </w:rPr>
-      </w:pPr>
-      <w:r>
-        <w:rPr>
-          <w:lang w:val="fr-FR"/>
-        </w:rPr>
-        <w:t xml:space="preserve">Le joueur est invité à choisir laquelle des partie veut rejoindre </w:t>
-      </w:r>
-    </w:p>
-    <w:p>
-      <w:pPr>
-        <w:pStyle w:val="Paragraphedeliste"/>
-        <w:numPr>
-          <w:ilvl w:val="0"/>
-          <w:numId w:val="11"/>
-        </w:numPr>
-        <w:rPr>
-          <w:lang w:val="fr-FR"/>
-        </w:rPr>
-      </w:pPr>
-      <w:r>
-        <w:rPr>
-          <w:lang w:val="fr-FR"/>
-        </w:rPr>
-        <w:t>La partie est démarre</w:t>
-      </w:r>
-    </w:p>
-    <w:p>
-      <w:pPr>
-        <w:rPr>
-          <w:u w:val="single"/>
-          <w:lang w:val="fr-FR"/>
-        </w:rPr>
-      </w:pPr>
-      <w:r>
-        <w:rPr>
-          <w:u w:val="single"/>
-          <w:lang w:val="fr-FR"/>
-        </w:rPr>
-        <w:t>Regarder ses  statistiques (qui sera implémente si disponibilité de temps)</w:t>
-      </w:r>
-    </w:p>
-    <w:p>
-      <w:pPr>
-        <w:rPr>
-          <w:b/>
-          <w:lang w:val="fr-FR"/>
-        </w:rPr>
-      </w:pPr>
-      <w:r>
-        <w:rPr>
-          <w:b/>
-        </w:rPr>
-        <w:t>Scé</w:t>
-      </w:r>
-      <w:r>
-        <w:rPr>
-          <w:b/>
-        </w:rPr>
-        <w:t xml:space="preserve">nario </w:t>
-      </w:r>
-      <w:r>
-        <w:rPr>
-          <w:b/>
-          <w:lang w:val="fr-FR"/>
-        </w:rPr>
-        <w:t>Principal:</w:t>
-      </w:r>
-    </w:p>
-    <w:p>
-      <w:pPr>
-        <w:pStyle w:val="Paragraphedeliste"/>
-        <w:numPr>
-          <w:ilvl w:val="0"/>
-          <w:numId w:val="12"/>
-        </w:numPr>
-        <w:rPr>
-          <w:lang w:val="fr-FR"/>
-        </w:rPr>
-      </w:pPr>
-      <w:r>
-        <w:rPr>
-          <w:lang w:val="fr-FR"/>
-        </w:rPr>
-        <w:t xml:space="preserve">Le </w:t>
-      </w:r>
-      <w:r>
-        <w:rPr>
-          <w:lang w:val="fr-FR"/>
-        </w:rPr>
-        <w:t>joueur</w:t>
-      </w:r>
-      <w:r>
-        <w:rPr>
-          <w:lang w:val="fr-FR"/>
-        </w:rPr>
-        <w:t xml:space="preserve"> a choisit de </w:t>
-      </w:r>
-      <w:r>
-        <w:rPr>
-          <w:lang w:val="fr-FR"/>
-        </w:rPr>
-        <w:t>regarder ses statistiques</w:t>
-      </w:r>
-    </w:p>
-    <w:p>
-      <w:pPr>
-        <w:pStyle w:val="Paragraphedeliste"/>
-        <w:numPr>
-          <w:ilvl w:val="0"/>
-          <w:numId w:val="12"/>
-        </w:numPr>
-        <w:rPr>
-          <w:lang w:val="fr-FR"/>
-        </w:rPr>
-      </w:pPr>
-      <w:r>
-        <w:rPr>
-          <w:lang w:val="fr-FR"/>
-        </w:rPr>
-        <w:t>Le système affiche le</w:t>
-      </w:r>
-      <w:r>
-        <w:rPr>
-          <w:lang w:val="fr-FR"/>
-        </w:rPr>
-        <w:t>s</w:t>
-      </w:r>
-      <w:r>
-        <w:rPr>
-          <w:lang w:val="fr-FR"/>
-        </w:rPr>
-        <w:t xml:space="preserve"> statistiques</w:t>
-      </w:r>
-    </w:p>
-    <w:p>
-      <w:pPr>
-        <w:rPr>
-          <w:u w:val="single"/>
-          <w:lang w:val="fr-FR"/>
-        </w:rPr>
-      </w:pPr>
-      <w:r>
-        <w:rPr>
-          <w:u w:val="single"/>
-          <w:lang w:val="fr-FR"/>
-        </w:rPr>
-        <w:t>Gérer les comptes</w:t>
-      </w:r>
-    </w:p>
-    <w:p>
-      <w:pPr>
-        <w:rPr>
-          <w:b/>
-          <w:lang w:val="fr-FR"/>
-        </w:rPr>
-      </w:pPr>
-      <w:r>
-        <w:rPr>
-          <w:b/>
-        </w:rPr>
-        <w:t>Scé</w:t>
-      </w:r>
-      <w:r>
-        <w:rPr>
-          <w:b/>
-        </w:rPr>
-        <w:t xml:space="preserve">nario </w:t>
-      </w:r>
-      <w:r>
-        <w:rPr>
-          <w:b/>
-          <w:lang w:val="fr-FR"/>
-        </w:rPr>
-        <w:t>Principal:</w:t>
-      </w:r>
-    </w:p>
-    <w:p>
-      <w:pPr>
-        <w:pStyle w:val="Paragraphedeliste"/>
-        <w:numPr>
-          <w:ilvl w:val="0"/>
-          <w:numId w:val="13"/>
-        </w:numPr>
-        <w:rPr>
-          <w:lang w:val="fr-FR"/>
-        </w:rPr>
-      </w:pPr>
-      <w:r>
-        <w:rPr>
-          <w:lang w:val="fr-FR"/>
-        </w:rPr>
-        <w:t xml:space="preserve">L’administrateur a choisit de gérer les comptes </w:t>
-      </w:r>
-    </w:p>
-    <w:p>
-      <w:pPr>
-        <w:pStyle w:val="Paragraphedeliste"/>
-        <w:numPr>
-          <w:ilvl w:val="0"/>
-          <w:numId w:val="13"/>
-        </w:numPr>
-        <w:rPr>
-          <w:lang w:val="fr-FR"/>
-        </w:rPr>
-      </w:pPr>
-      <w:r>
-        <w:rPr>
-          <w:lang w:val="fr-FR"/>
-        </w:rPr>
-        <w:t>L’administrateur doit choisir entre « Ajouter un compte » et « Supprimer un compte »</w:t>
-      </w:r>
-    </w:p>
-    <w:p>
-      <w:pPr>
-        <w:rPr>
-          <w:u w:val="single"/>
-          <w:lang w:val="fr-FR"/>
-        </w:rPr>
-      </w:pPr>
-      <w:r>
-        <w:rPr>
-          <w:u w:val="single"/>
-          <w:lang w:val="fr-FR"/>
-        </w:rPr>
-        <w:t>Ajouter un compte</w:t>
-      </w:r>
-    </w:p>
-    <w:p>
-      <w:pPr>
-        <w:rPr>
-          <w:b/>
-          <w:lang w:val="fr-FR"/>
-        </w:rPr>
-      </w:pPr>
-      <w:r>
-        <w:rPr>
-          <w:b/>
-          <w:lang w:val="fr-FR"/>
-        </w:rPr>
-        <w:t xml:space="preserve">Scénario </w:t>
-      </w:r>
-      <w:r>
-        <w:rPr>
-          <w:b/>
-          <w:lang w:val="fr-FR"/>
-        </w:rPr>
-        <w:t>Principal:</w:t>
+        <w:t>Scénario principal</w:t>
       </w:r>
     </w:p>
     <w:p>
@@ -1576,329 +1438,282 @@
       <w:r>
         <w:rPr>
           <w:b/>
-          <w:lang w:val="fr-FR"/>
-        </w:rPr>
-        <w:t xml:space="preserve">Scénario </w:t>
-      </w:r>
-      <w:r>
+        </w:rPr>
+        <w:t>Scénario principal</w:t>
+      </w:r>
+    </w:p>
+    <w:p>
+      <w:pPr>
+        <w:pStyle w:val="Paragraphedeliste"/>
+        <w:numPr>
+          <w:ilvl w:val="0"/>
+          <w:numId w:val="15"/>
+        </w:numPr>
+        <w:rPr>
+          <w:lang w:val="fr-FR"/>
+        </w:rPr>
+      </w:pPr>
+      <w:r>
+        <w:rPr>
+          <w:lang w:val="fr-FR"/>
+        </w:rPr>
+        <w:t xml:space="preserve">L’administrateur a choisit de </w:t>
+      </w:r>
+      <w:r>
+        <w:rPr>
+          <w:lang w:val="fr-FR"/>
+        </w:rPr>
+        <w:t>supprimer</w:t>
+      </w:r>
+      <w:r>
+        <w:rPr>
+          <w:lang w:val="fr-FR"/>
+        </w:rPr>
+        <w:t xml:space="preserve"> </w:t>
+      </w:r>
+      <w:r>
+        <w:rPr>
+          <w:lang w:val="fr-FR"/>
+        </w:rPr>
+        <w:t>compte</w:t>
+      </w:r>
+      <w:r>
+        <w:rPr>
+          <w:lang w:val="fr-FR"/>
+        </w:rPr>
+        <w:t xml:space="preserve"> </w:t>
+      </w:r>
+    </w:p>
+    <w:p>
+      <w:pPr>
+        <w:pStyle w:val="Paragraphedeliste"/>
+        <w:numPr>
+          <w:ilvl w:val="0"/>
+          <w:numId w:val="15"/>
+        </w:numPr>
+        <w:rPr>
+          <w:lang w:val="fr-FR"/>
+        </w:rPr>
+      </w:pPr>
+      <w:r>
+        <w:rPr>
+          <w:lang w:val="fr-FR"/>
+        </w:rPr>
+        <w:t xml:space="preserve">L’administrateur </w:t>
+      </w:r>
+      <w:r>
+        <w:rPr>
+          <w:lang w:val="fr-FR"/>
+        </w:rPr>
+        <w:t>doit choisir quel compte supprimer</w:t>
+      </w:r>
+    </w:p>
+    <w:p>
+      <w:pPr>
+        <w:pStyle w:val="Paragraphedeliste"/>
+        <w:numPr>
+          <w:ilvl w:val="0"/>
+          <w:numId w:val="15"/>
+        </w:numPr>
+        <w:rPr>
+          <w:lang w:val="fr-FR"/>
+        </w:rPr>
+      </w:pPr>
+      <w:r>
+        <w:rPr>
+          <w:lang w:val="fr-FR"/>
+        </w:rPr>
+        <w:t>L’administrateur doit valider ses modifications</w:t>
+      </w:r>
+    </w:p>
+    <w:p>
+      <w:pPr>
+        <w:rPr>
+          <w:u w:val="single"/>
+          <w:lang w:val="fr-FR"/>
+        </w:rPr>
+      </w:pPr>
+      <w:r>
+        <w:rPr>
+          <w:u w:val="single"/>
+          <w:lang w:val="fr-FR"/>
+        </w:rPr>
+        <w:t>Gérer les comptes</w:t>
+      </w:r>
+    </w:p>
+    <w:p>
+      <w:pPr>
         <w:rPr>
           <w:b/>
           <w:lang w:val="fr-FR"/>
         </w:rPr>
-        <w:t>Principal:</w:t>
-      </w:r>
-    </w:p>
-    <w:p>
-      <w:pPr>
-        <w:pStyle w:val="Paragraphedeliste"/>
-        <w:numPr>
-          <w:ilvl w:val="0"/>
-          <w:numId w:val="15"/>
-        </w:numPr>
-        <w:rPr>
-          <w:lang w:val="fr-FR"/>
-        </w:rPr>
-      </w:pPr>
-      <w:r>
-        <w:rPr>
-          <w:lang w:val="fr-FR"/>
-        </w:rPr>
-        <w:t xml:space="preserve">L’administrateur a choisit de </w:t>
-      </w:r>
-      <w:r>
-        <w:rPr>
-          <w:lang w:val="fr-FR"/>
-        </w:rPr>
-        <w:t>supprimer</w:t>
-      </w:r>
-      <w:r>
-        <w:rPr>
-          <w:lang w:val="fr-FR"/>
-        </w:rPr>
-        <w:t xml:space="preserve"> </w:t>
-      </w:r>
-      <w:r>
-        <w:rPr>
-          <w:lang w:val="fr-FR"/>
-        </w:rPr>
-        <w:t>compte</w:t>
-      </w:r>
-      <w:r>
-        <w:rPr>
-          <w:lang w:val="fr-FR"/>
-        </w:rPr>
-        <w:t xml:space="preserve"> </w:t>
-      </w:r>
-    </w:p>
-    <w:p>
-      <w:pPr>
-        <w:pStyle w:val="Paragraphedeliste"/>
-        <w:numPr>
-          <w:ilvl w:val="0"/>
-          <w:numId w:val="15"/>
-        </w:numPr>
-        <w:rPr>
-          <w:lang w:val="fr-FR"/>
-        </w:rPr>
-      </w:pPr>
-      <w:r>
-        <w:rPr>
-          <w:lang w:val="fr-FR"/>
-        </w:rPr>
-        <w:t xml:space="preserve">L’administrateur </w:t>
-      </w:r>
-      <w:r>
-        <w:rPr>
-          <w:lang w:val="fr-FR"/>
-        </w:rPr>
-        <w:t>doit choisir quel compte supprimer</w:t>
-      </w:r>
-    </w:p>
-    <w:p>
-      <w:pPr>
-        <w:pStyle w:val="Paragraphedeliste"/>
-        <w:numPr>
-          <w:ilvl w:val="0"/>
-          <w:numId w:val="15"/>
-        </w:numPr>
-        <w:rPr>
-          <w:lang w:val="fr-FR"/>
-        </w:rPr>
-      </w:pPr>
-      <w:r>
-        <w:rPr>
-          <w:lang w:val="fr-FR"/>
-        </w:rPr>
-        <w:t>L’administrateur doit valider ses modifications</w:t>
-      </w:r>
-    </w:p>
-    <w:p>
-      <w:pPr>
-        <w:rPr>
-          <w:u w:val="single"/>
-          <w:lang w:val="fr-FR"/>
-        </w:rPr>
-      </w:pPr>
-      <w:r>
-        <w:rPr>
-          <w:u w:val="single"/>
-          <w:lang w:val="fr-FR"/>
-        </w:rPr>
-        <w:t>Gérer les comptes</w:t>
-      </w:r>
-    </w:p>
-    <w:p>
-      <w:pPr>
+      </w:pPr>
+      <w:r>
         <w:rPr>
           <w:b/>
-          <w:lang w:val="fr-FR"/>
-        </w:rPr>
-      </w:pPr>
-      <w:r>
+        </w:rPr>
+        <w:t>Scénario principal</w:t>
+      </w:r>
+    </w:p>
+    <w:p>
+      <w:pPr>
+        <w:pStyle w:val="Paragraphedeliste"/>
+        <w:numPr>
+          <w:ilvl w:val="0"/>
+          <w:numId w:val="16"/>
+        </w:numPr>
+        <w:rPr>
+          <w:lang w:val="fr-FR"/>
+        </w:rPr>
+      </w:pPr>
+      <w:r>
+        <w:rPr>
+          <w:lang w:val="fr-FR"/>
+        </w:rPr>
+        <w:t xml:space="preserve">L’administrateur a choisit de gérer les scores </w:t>
+      </w:r>
+    </w:p>
+    <w:p>
+      <w:pPr>
+        <w:pStyle w:val="Paragraphedeliste"/>
+        <w:numPr>
+          <w:ilvl w:val="0"/>
+          <w:numId w:val="16"/>
+        </w:numPr>
+        <w:rPr>
+          <w:lang w:val="fr-FR"/>
+        </w:rPr>
+      </w:pPr>
+      <w:r>
+        <w:rPr>
+          <w:lang w:val="fr-FR"/>
+        </w:rPr>
+        <w:t>L’administrateur doit choisir quel joueur traiter</w:t>
+      </w:r>
+    </w:p>
+    <w:p>
+      <w:pPr>
+        <w:pStyle w:val="Paragraphedeliste"/>
+        <w:numPr>
+          <w:ilvl w:val="0"/>
+          <w:numId w:val="16"/>
+        </w:numPr>
+        <w:rPr>
+          <w:lang w:val="fr-FR"/>
+        </w:rPr>
+      </w:pPr>
+      <w:r>
+        <w:rPr>
+          <w:lang w:val="fr-FR"/>
+        </w:rPr>
+        <w:t>L’administrateur met le score à 0</w:t>
+      </w:r>
+    </w:p>
+    <w:p>
+      <w:pPr>
+        <w:rPr>
+          <w:u w:val="single"/>
+          <w:lang w:val="fr-FR"/>
+        </w:rPr>
+      </w:pPr>
+      <w:r>
+        <w:rPr>
+          <w:u w:val="single"/>
+          <w:lang w:val="fr-FR"/>
+        </w:rPr>
+        <w:t>Gérer les droits</w:t>
+      </w:r>
+    </w:p>
+    <w:p>
+      <w:pPr>
         <w:rPr>
           <w:b/>
-        </w:rPr>
-        <w:t>Scé</w:t>
-      </w:r>
+          <w:lang w:val="fr-FR"/>
+        </w:rPr>
+      </w:pPr>
       <w:r>
         <w:rPr>
           <w:b/>
         </w:rPr>
-        <w:t xml:space="preserve">nario </w:t>
-      </w:r>
-      <w:r>
+        <w:t>Scénario principal</w:t>
+      </w:r>
+    </w:p>
+    <w:p>
+      <w:pPr>
+        <w:pStyle w:val="Paragraphedeliste"/>
+        <w:numPr>
+          <w:ilvl w:val="0"/>
+          <w:numId w:val="17"/>
+        </w:numPr>
+        <w:rPr>
+          <w:lang w:val="fr-FR"/>
+        </w:rPr>
+      </w:pPr>
+      <w:r>
+        <w:rPr>
+          <w:lang w:val="fr-FR"/>
+        </w:rPr>
+        <w:t xml:space="preserve">L’administrateur a choisit de gérer les droits </w:t>
+      </w:r>
+    </w:p>
+    <w:p>
+      <w:pPr>
+        <w:pStyle w:val="Paragraphedeliste"/>
+        <w:numPr>
+          <w:ilvl w:val="0"/>
+          <w:numId w:val="17"/>
+        </w:numPr>
+        <w:rPr>
+          <w:lang w:val="fr-FR"/>
+        </w:rPr>
+      </w:pPr>
+      <w:r>
+        <w:rPr>
+          <w:lang w:val="fr-FR"/>
+        </w:rPr>
+        <w:t>L’administrateur choisit si donner les droits d’administrateur aux joueur</w:t>
+      </w:r>
+      <w:r>
+        <w:rPr>
+          <w:lang w:val="fr-FR"/>
+        </w:rPr>
+        <w:t>s</w:t>
+      </w:r>
+    </w:p>
+    <w:p>
+      <w:pPr>
+        <w:rPr>
+          <w:u w:val="single"/>
+          <w:lang w:val="fr-FR"/>
+        </w:rPr>
+      </w:pPr>
+      <w:r>
+        <w:rPr>
+          <w:u w:val="single"/>
+          <w:lang w:val="fr-FR"/>
+        </w:rPr>
+        <w:t>Gestion d</w:t>
+      </w:r>
+      <w:r>
+        <w:rPr>
+          <w:u w:val="single"/>
+          <w:lang w:val="fr-FR"/>
+        </w:rPr>
+        <w:t>es  statistiques (si disponibilité de temps)</w:t>
+      </w:r>
+    </w:p>
+    <w:p>
+      <w:pPr>
         <w:rPr>
           <w:b/>
           <w:lang w:val="fr-FR"/>
         </w:rPr>
-        <w:t>Principal:</w:t>
-      </w:r>
-    </w:p>
-    <w:p>
-      <w:pPr>
-        <w:pStyle w:val="Paragraphedeliste"/>
-        <w:numPr>
-          <w:ilvl w:val="0"/>
-          <w:numId w:val="16"/>
-        </w:numPr>
-        <w:rPr>
-          <w:lang w:val="fr-FR"/>
-        </w:rPr>
-      </w:pPr>
-      <w:r>
-        <w:rPr>
-          <w:lang w:val="fr-FR"/>
-        </w:rPr>
-        <w:t xml:space="preserve">L’administrateur a choisit de gérer les scores </w:t>
-      </w:r>
-    </w:p>
-    <w:p>
-      <w:pPr>
-        <w:pStyle w:val="Paragraphedeliste"/>
-        <w:numPr>
-          <w:ilvl w:val="0"/>
-          <w:numId w:val="16"/>
-        </w:numPr>
-        <w:rPr>
-          <w:lang w:val="fr-FR"/>
-        </w:rPr>
-      </w:pPr>
-      <w:r>
-        <w:rPr>
-          <w:lang w:val="fr-FR"/>
-        </w:rPr>
-        <w:t>L’administrateur doit choisir quel joueur traiter</w:t>
-      </w:r>
-    </w:p>
-    <w:p>
-      <w:pPr>
-        <w:pStyle w:val="Paragraphedeliste"/>
-        <w:numPr>
-          <w:ilvl w:val="0"/>
-          <w:numId w:val="16"/>
-        </w:numPr>
-        <w:rPr>
-          <w:lang w:val="fr-FR"/>
-        </w:rPr>
-      </w:pPr>
-      <w:r>
-        <w:rPr>
-          <w:lang w:val="fr-FR"/>
-        </w:rPr>
-        <w:t>L’administrateur met le score à 0</w:t>
-      </w:r>
-    </w:p>
-    <w:p>
-      <w:pPr>
-        <w:rPr>
-          <w:u w:val="single"/>
-          <w:lang w:val="fr-FR"/>
-        </w:rPr>
-      </w:pPr>
-      <w:r>
-        <w:rPr>
-          <w:u w:val="single"/>
-          <w:lang w:val="fr-FR"/>
-        </w:rPr>
-        <w:t>Gérer les droits</w:t>
-      </w:r>
-    </w:p>
-    <w:p>
-      <w:pPr>
+      </w:pPr>
+      <w:r>
         <w:rPr>
           <w:b/>
-          <w:lang w:val="fr-FR"/>
-        </w:rPr>
-      </w:pPr>
-      <w:r>
-        <w:rPr>
-          <w:b/>
-        </w:rPr>
-        <w:t>Scé</w:t>
-      </w:r>
-      <w:r>
-        <w:rPr>
-          <w:b/>
-        </w:rPr>
-        <w:t xml:space="preserve">nario </w:t>
-      </w:r>
-      <w:r>
-        <w:rPr>
-          <w:b/>
-          <w:lang w:val="fr-FR"/>
-        </w:rPr>
-        <w:t>Principal:</w:t>
-      </w:r>
-    </w:p>
-    <w:p>
-      <w:pPr>
-        <w:pStyle w:val="Paragraphedeliste"/>
-        <w:numPr>
-          <w:ilvl w:val="0"/>
-          <w:numId w:val="17"/>
-        </w:numPr>
-        <w:rPr>
-          <w:lang w:val="fr-FR"/>
-        </w:rPr>
-      </w:pPr>
-      <w:r>
-        <w:rPr>
-          <w:lang w:val="fr-FR"/>
-        </w:rPr>
-        <w:t xml:space="preserve">L’administrateur a choisit de gérer les droits </w:t>
-      </w:r>
-    </w:p>
-    <w:p>
-      <w:pPr>
-        <w:pStyle w:val="Paragraphedeliste"/>
-        <w:numPr>
-          <w:ilvl w:val="0"/>
-          <w:numId w:val="17"/>
-        </w:numPr>
-        <w:rPr>
-          <w:lang w:val="fr-FR"/>
-        </w:rPr>
-      </w:pPr>
-      <w:r>
-        <w:rPr>
-          <w:lang w:val="fr-FR"/>
-        </w:rPr>
-        <w:t>L’administrateur choisit si donner les droits d’administrateur aux joueur</w:t>
-      </w:r>
-      <w:r>
-        <w:rPr>
-          <w:lang w:val="fr-FR"/>
-        </w:rPr>
-        <w:t>s</w:t>
-      </w:r>
-    </w:p>
-    <w:p>
-      <w:pPr>
-        <w:rPr>
-          <w:u w:val="single"/>
-          <w:lang w:val="fr-FR"/>
-        </w:rPr>
-      </w:pPr>
-      <w:r>
-        <w:rPr>
-          <w:u w:val="single"/>
-          <w:lang w:val="fr-FR"/>
-        </w:rPr>
-        <w:t>Gestion d</w:t>
-      </w:r>
-      <w:r>
-        <w:rPr>
-          <w:u w:val="single"/>
-          <w:lang w:val="fr-FR"/>
-        </w:rPr>
-        <w:t>es  statistiques (qui sera implémente si disponibilité de temps)</w:t>
-      </w:r>
-    </w:p>
-    <w:p>
-      <w:pPr>
-        <w:rPr>
-          <w:b/>
-          <w:lang w:val="fr-FR"/>
-        </w:rPr>
-      </w:pPr>
-      <w:r>
-        <w:rPr>
-          <w:b/>
-        </w:rPr>
-        <w:t>Scé</w:t>
-      </w:r>
-      <w:r>
-        <w:rPr>
-          <w:b/>
-        </w:rPr>
-        <w:t xml:space="preserve">nario </w:t>
-      </w:r>
-      <w:r>
-        <w:rPr>
-          <w:b/>
-          <w:lang w:val="fr-FR"/>
-        </w:rPr>
-        <w:t>Principal:</w:t>
+        </w:rPr>
+        <w:t>Scénario principal</w:t>
       </w:r>
     </w:p>
     <w:p>
@@ -1916,148 +1731,8 @@
         <w:rPr>
           <w:lang w:val="fr-FR"/>
         </w:rPr>
-        <w:t xml:space="preserve">L’administrateur a choisit de faire la gestion des statistiques </w:t>
-      </w:r>
-    </w:p>
-    <w:p>
-      <w:pPr>
-        <w:pStyle w:val="Paragraphedeliste"/>
-        <w:numPr>
-          <w:ilvl w:val="0"/>
-          <w:numId w:val="18"/>
-        </w:numPr>
-        <w:rPr>
-          <w:lang w:val="fr-FR"/>
-        </w:rPr>
-      </w:pPr>
-      <w:r>
-        <w:rPr>
-          <w:lang w:val="fr-FR"/>
-        </w:rPr>
-        <w:t> </w:t>
-      </w:r>
-      <w:r>
-        <w:rPr>
-          <w:lang w:val="fr-FR"/>
-        </w:rPr>
-        <w:t>(à compléter)</w:t>
-      </w:r>
-    </w:p>
-    <w:p>
-      <w:pPr>
-        <w:rPr>
-          <w:lang w:val="fr-FR"/>
-        </w:rPr>
-      </w:pPr>
-    </w:p>
-    <w:p>
-      <w:pPr>
-        <w:rPr>
-          <w:lang w:val="fr-FR"/>
-        </w:rPr>
-      </w:pPr>
-    </w:p>
-    <w:p>
-      <w:pPr>
-        <w:rPr>
-          <w:lang w:val="fr-FR"/>
-        </w:rPr>
-      </w:pPr>
-    </w:p>
-    <w:p>
-      <w:pPr>
-        <w:rPr>
-          <w:lang w:val="fr-FR"/>
-        </w:rPr>
-      </w:pPr>
-    </w:p>
-    <w:p>
-      <w:pPr>
-        <w:rPr>
-          <w:lang w:val="fr-FR"/>
-        </w:rPr>
-      </w:pPr>
-    </w:p>
-    <w:p>
-      <w:pPr>
-        <w:rPr>
-          <w:lang w:val="fr-FR"/>
-        </w:rPr>
-      </w:pPr>
-    </w:p>
-    <w:p>
-      <w:pPr>
-        <w:rPr>
-          <w:lang w:val="fr-FR"/>
-        </w:rPr>
-      </w:pPr>
-    </w:p>
-    <w:p>
-      <w:pPr>
-        <w:rPr>
-          <w:lang w:val="fr-FR"/>
-        </w:rPr>
-      </w:pPr>
-    </w:p>
-    <w:p>
-      <w:pPr>
-        <w:rPr>
-          <w:u w:val="single"/>
-          <w:lang w:val="fr-FR"/>
-        </w:rPr>
-      </w:pPr>
-    </w:p>
-    <w:p>
-      <w:pPr>
-        <w:rPr>
-          <w:lang w:val="fr-FR"/>
-        </w:rPr>
-      </w:pPr>
-    </w:p>
-    <w:p>
-      <w:pPr>
-        <w:rPr>
-          <w:lang w:val="fr-FR"/>
-        </w:rPr>
-      </w:pPr>
-    </w:p>
-    <w:p>
-      <w:pPr>
-        <w:rPr>
-          <w:lang w:val="fr-FR"/>
-        </w:rPr>
-      </w:pPr>
-    </w:p>
-    <w:p>
-      <w:pPr>
-        <w:rPr>
-          <w:lang w:val="fr-FR"/>
-        </w:rPr>
-      </w:pPr>
-    </w:p>
-    <w:p>
-      <w:pPr>
-        <w:rPr>
-          <w:lang w:val="fr-FR"/>
-        </w:rPr>
-      </w:pPr>
-    </w:p>
-    <w:p>
-      <w:pPr>
-        <w:rPr>
-          <w:lang w:val="fr-FR"/>
-        </w:rPr>
-      </w:pPr>
-    </w:p>
-    <w:p>
-      <w:pPr>
-        <w:pStyle w:val="Titre1"/>
-        <w:jc w:val="center"/>
-        <w:rPr>
-          <w:u w:val="single"/>
-          <w:lang w:val="fr-FR"/>
-        </w:rPr>
-      </w:pPr>
+        <w:t>L’administrateur a choisit de faire la gestion des statistiques</w:t>
+      </w:r>
     </w:p>
     <w:sectPr>
       <w:pgSz w:w="11906" w:h="16838"/>
@@ -3898,7 +3573,7 @@
     <w:link w:val="Titre1Car"/>
     <w:uiPriority w:val="9"/>
     <w:qFormat/>
-    <w:rsid w:val="00681F4A"/>
+    <w:rsid w:val="006371EA"/>
     <w:pPr>
       <w:keepNext/>
       <w:keepLines/>
@@ -3909,7 +3584,6 @@
       <w:rFonts w:asciiTheme="majorHAnsi" w:eastAsiaTheme="majorEastAsia" w:hAnsiTheme="majorHAnsi" w:cstheme="majorBidi"/>
       <w:b/>
       <w:bCs/>
-      <w:color w:val="365F91" w:themeColor="accent1" w:themeShade="BF"/>
       <w:sz w:val="28"/>
       <w:szCs w:val="28"/>
     </w:rPr>
@@ -3947,12 +3621,11 @@
     <w:basedOn w:val="Policepardfaut"/>
     <w:link w:val="Titre1"/>
     <w:uiPriority w:val="9"/>
-    <w:rsid w:val="00681F4A"/>
+    <w:rsid w:val="006371EA"/>
     <w:rPr>
       <w:rFonts w:asciiTheme="majorHAnsi" w:eastAsiaTheme="majorEastAsia" w:hAnsiTheme="majorHAnsi" w:cstheme="majorBidi"/>
       <w:b/>
       <w:bCs/>
-      <w:color w:val="365F91" w:themeColor="accent1" w:themeShade="BF"/>
       <w:sz w:val="28"/>
       <w:szCs w:val="28"/>
     </w:rPr>
@@ -3967,6 +3640,45 @@
       <w:ind w:left="720"/>
       <w:contextualSpacing/>
     </w:pPr>
+  </w:style>
+  <w:style w:type="paragraph" w:styleId="Titre">
+    <w:name w:val="Title"/>
+    <w:basedOn w:val="Normal"/>
+    <w:next w:val="Normal"/>
+    <w:link w:val="TitreCar"/>
+    <w:uiPriority w:val="10"/>
+    <w:qFormat/>
+    <w:rsid w:val="006371EA"/>
+    <w:pPr>
+      <w:pBdr>
+        <w:bottom w:val="single" w:sz="8" w:space="4" w:color="4F81BD" w:themeColor="accent1"/>
+      </w:pBdr>
+      <w:spacing w:after="300" w:line="240" w:lineRule="auto"/>
+      <w:contextualSpacing/>
+    </w:pPr>
+    <w:rPr>
+      <w:rFonts w:asciiTheme="majorHAnsi" w:eastAsiaTheme="majorEastAsia" w:hAnsiTheme="majorHAnsi" w:cstheme="majorBidi"/>
+      <w:color w:val="17365D" w:themeColor="text2" w:themeShade="BF"/>
+      <w:spacing w:val="5"/>
+      <w:kern w:val="28"/>
+      <w:sz w:val="52"/>
+      <w:szCs w:val="52"/>
+    </w:rPr>
+  </w:style>
+  <w:style w:type="character" w:customStyle="1" w:styleId="TitreCar">
+    <w:name w:val="Titre Car"/>
+    <w:basedOn w:val="Policepardfaut"/>
+    <w:link w:val="Titre"/>
+    <w:uiPriority w:val="10"/>
+    <w:rsid w:val="006371EA"/>
+    <w:rPr>
+      <w:rFonts w:asciiTheme="majorHAnsi" w:eastAsiaTheme="majorEastAsia" w:hAnsiTheme="majorHAnsi" w:cstheme="majorBidi"/>
+      <w:color w:val="17365D" w:themeColor="text2" w:themeShade="BF"/>
+      <w:spacing w:val="5"/>
+      <w:kern w:val="28"/>
+      <w:sz w:val="52"/>
+      <w:szCs w:val="52"/>
+    </w:rPr>
   </w:style>
 </w:styles>
 </file>

</xml_diff>